<commit_message>
correction of the superpostion of tracks
</commit_message>
<xml_diff>
--- a/Handbook_swarm_trajectories.docx
+++ b/Handbook_swarm_trajectories.docx
@@ -4,18 +4,32 @@
   <w:body>
     <w:p>
       <w:pPr>
-        <w:pStyle w:val="Title"/>
-      </w:pPr>
-      <w:r>
+        <w:pStyle w:val="Heading1"/>
+        <w:rPr>
+          <w:sz w:val="72"/>
+          <w:szCs w:val="72"/>
+        </w:rPr>
+      </w:pPr>
+      <w:r>
+        <w:rPr>
+          <w:sz w:val="72"/>
+          <w:szCs w:val="72"/>
+        </w:rPr>
         <w:t xml:space="preserve">Handbook creation of </w:t>
       </w:r>
-      <w:proofErr w:type="gramStart"/>
-      <w:r>
-        <w:t>birds</w:t>
-      </w:r>
-      <w:proofErr w:type="gramEnd"/>
-      <w:r>
-        <w:t xml:space="preserve"> swarm trajectories for Digital Twin </w:t>
+      <w:r>
+        <w:rPr>
+          <w:sz w:val="72"/>
+          <w:szCs w:val="72"/>
+        </w:rPr>
+        <w:t>bird’s</w:t>
+      </w:r>
+      <w:r>
+        <w:rPr>
+          <w:sz w:val="72"/>
+          <w:szCs w:val="72"/>
+        </w:rPr>
+        <w:t xml:space="preserve"> swarm trajectories for Digital Twin</w:t>
       </w:r>
     </w:p>
     <w:p/>
@@ -43,7 +57,7 @@
       <w:r>
         <w:fldChar w:fldCharType="separate"/>
       </w:r>
-      <w:hyperlink w:anchor="_Toc175565775" w:history="1">
+      <w:hyperlink w:anchor="_Toc175652891" w:history="1">
         <w:r>
           <w:rPr>
             <w:rStyle w:val="Hyperlink"/>
@@ -70,7 +84,7 @@
             <w:noProof/>
             <w:webHidden/>
           </w:rPr>
-          <w:instrText xml:space="preserve"> PAGEREF _Toc175565775 \h </w:instrText>
+          <w:instrText xml:space="preserve"> PAGEREF _Toc175652891 \h </w:instrText>
         </w:r>
         <w:r>
           <w:rPr>
@@ -113,7 +127,7 @@
           <w:lang w:val="fr-FR" w:eastAsia="fr-FR"/>
         </w:rPr>
       </w:pPr>
-      <w:hyperlink w:anchor="_Toc175565776" w:history="1">
+      <w:hyperlink w:anchor="_Toc175652892" w:history="1">
         <w:r>
           <w:rPr>
             <w:rStyle w:val="Hyperlink"/>
@@ -140,7 +154,7 @@
             <w:noProof/>
             <w:webHidden/>
           </w:rPr>
-          <w:instrText xml:space="preserve"> PAGEREF _Toc175565776 \h </w:instrText>
+          <w:instrText xml:space="preserve"> PAGEREF _Toc175652892 \h </w:instrText>
         </w:r>
         <w:r>
           <w:rPr>
@@ -183,7 +197,7 @@
           <w:lang w:val="fr-FR" w:eastAsia="fr-FR"/>
         </w:rPr>
       </w:pPr>
-      <w:hyperlink w:anchor="_Toc175565777" w:history="1">
+      <w:hyperlink w:anchor="_Toc175652893" w:history="1">
         <w:r>
           <w:rPr>
             <w:rStyle w:val="Hyperlink"/>
@@ -210,7 +224,7 @@
             <w:noProof/>
             <w:webHidden/>
           </w:rPr>
-          <w:instrText xml:space="preserve"> PAGEREF _Toc175565777 \h </w:instrText>
+          <w:instrText xml:space="preserve"> PAGEREF _Toc175652893 \h </w:instrText>
         </w:r>
         <w:r>
           <w:rPr>
@@ -253,7 +267,7 @@
           <w:lang w:val="fr-FR" w:eastAsia="fr-FR"/>
         </w:rPr>
       </w:pPr>
-      <w:hyperlink w:anchor="_Toc175565778" w:history="1">
+      <w:hyperlink w:anchor="_Toc175652894" w:history="1">
         <w:r>
           <w:rPr>
             <w:rStyle w:val="Hyperlink"/>
@@ -280,7 +294,7 @@
             <w:noProof/>
             <w:webHidden/>
           </w:rPr>
-          <w:instrText xml:space="preserve"> PAGEREF _Toc175565778 \h </w:instrText>
+          <w:instrText xml:space="preserve"> PAGEREF _Toc175652894 \h </w:instrText>
         </w:r>
         <w:r>
           <w:rPr>
@@ -323,7 +337,7 @@
           <w:lang w:val="fr-FR" w:eastAsia="fr-FR"/>
         </w:rPr>
       </w:pPr>
-      <w:hyperlink w:anchor="_Toc175565779" w:history="1">
+      <w:hyperlink w:anchor="_Toc175652895" w:history="1">
         <w:r>
           <w:rPr>
             <w:rStyle w:val="Hyperlink"/>
@@ -350,7 +364,7 @@
             <w:noProof/>
             <w:webHidden/>
           </w:rPr>
-          <w:instrText xml:space="preserve"> PAGEREF _Toc175565779 \h </w:instrText>
+          <w:instrText xml:space="preserve"> PAGEREF _Toc175652895 \h </w:instrText>
         </w:r>
         <w:r>
           <w:rPr>
@@ -393,7 +407,7 @@
           <w:lang w:val="fr-FR" w:eastAsia="fr-FR"/>
         </w:rPr>
       </w:pPr>
-      <w:hyperlink w:anchor="_Toc175565780" w:history="1">
+      <w:hyperlink w:anchor="_Toc175652896" w:history="1">
         <w:r>
           <w:rPr>
             <w:rStyle w:val="Hyperlink"/>
@@ -420,7 +434,7 @@
             <w:noProof/>
             <w:webHidden/>
           </w:rPr>
-          <w:instrText xml:space="preserve"> PAGEREF _Toc175565780 \h </w:instrText>
+          <w:instrText xml:space="preserve"> PAGEREF _Toc175652896 \h </w:instrText>
         </w:r>
         <w:r>
           <w:rPr>
@@ -440,7 +454,7 @@
             <w:noProof/>
             <w:webHidden/>
           </w:rPr>
-          <w:t>3</w:t>
+          <w:t>4</w:t>
         </w:r>
         <w:r>
           <w:rPr>
@@ -463,7 +477,7 @@
           <w:lang w:val="fr-FR" w:eastAsia="fr-FR"/>
         </w:rPr>
       </w:pPr>
-      <w:hyperlink w:anchor="_Toc175565781" w:history="1">
+      <w:hyperlink w:anchor="_Toc175652897" w:history="1">
         <w:r>
           <w:rPr>
             <w:rStyle w:val="Hyperlink"/>
@@ -490,7 +504,7 @@
             <w:noProof/>
             <w:webHidden/>
           </w:rPr>
-          <w:instrText xml:space="preserve"> PAGEREF _Toc175565781 \h </w:instrText>
+          <w:instrText xml:space="preserve"> PAGEREF _Toc175652897 \h </w:instrText>
         </w:r>
         <w:r>
           <w:rPr>
@@ -533,7 +547,7 @@
           <w:lang w:val="fr-FR" w:eastAsia="fr-FR"/>
         </w:rPr>
       </w:pPr>
-      <w:hyperlink w:anchor="_Toc175565782" w:history="1">
+      <w:hyperlink w:anchor="_Toc175652898" w:history="1">
         <w:r>
           <w:rPr>
             <w:rStyle w:val="Hyperlink"/>
@@ -560,7 +574,7 @@
             <w:noProof/>
             <w:webHidden/>
           </w:rPr>
-          <w:instrText xml:space="preserve"> PAGEREF _Toc175565782 \h </w:instrText>
+          <w:instrText xml:space="preserve"> PAGEREF _Toc175652898 \h </w:instrText>
         </w:r>
         <w:r>
           <w:rPr>
@@ -580,7 +594,7 @@
             <w:noProof/>
             <w:webHidden/>
           </w:rPr>
-          <w:t>4</w:t>
+          <w:t>5</w:t>
         </w:r>
         <w:r>
           <w:rPr>
@@ -603,7 +617,7 @@
           <w:lang w:val="fr-FR" w:eastAsia="fr-FR"/>
         </w:rPr>
       </w:pPr>
-      <w:hyperlink w:anchor="_Toc175565783" w:history="1">
+      <w:hyperlink w:anchor="_Toc175652899" w:history="1">
         <w:r>
           <w:rPr>
             <w:rStyle w:val="Hyperlink"/>
@@ -630,7 +644,7 @@
             <w:noProof/>
             <w:webHidden/>
           </w:rPr>
-          <w:instrText xml:space="preserve"> PAGEREF _Toc175565783 \h </w:instrText>
+          <w:instrText xml:space="preserve"> PAGEREF _Toc175652899 \h </w:instrText>
         </w:r>
         <w:r>
           <w:rPr>
@@ -673,7 +687,7 @@
           <w:lang w:val="fr-FR" w:eastAsia="fr-FR"/>
         </w:rPr>
       </w:pPr>
-      <w:hyperlink w:anchor="_Toc175565784" w:history="1">
+      <w:hyperlink w:anchor="_Toc175652900" w:history="1">
         <w:r>
           <w:rPr>
             <w:rStyle w:val="Hyperlink"/>
@@ -700,7 +714,7 @@
             <w:noProof/>
             <w:webHidden/>
           </w:rPr>
-          <w:instrText xml:space="preserve"> PAGEREF _Toc175565784 \h </w:instrText>
+          <w:instrText xml:space="preserve"> PAGEREF _Toc175652900 \h </w:instrText>
         </w:r>
         <w:r>
           <w:rPr>
@@ -743,7 +757,7 @@
           <w:lang w:val="fr-FR" w:eastAsia="fr-FR"/>
         </w:rPr>
       </w:pPr>
-      <w:hyperlink w:anchor="_Toc175565785" w:history="1">
+      <w:hyperlink w:anchor="_Toc175652901" w:history="1">
         <w:r>
           <w:rPr>
             <w:rStyle w:val="Hyperlink"/>
@@ -770,7 +784,217 @@
             <w:noProof/>
             <w:webHidden/>
           </w:rPr>
-          <w:instrText xml:space="preserve"> PAGEREF _Toc175565785 \h </w:instrText>
+          <w:instrText xml:space="preserve"> PAGEREF _Toc175652901 \h </w:instrText>
+        </w:r>
+        <w:r>
+          <w:rPr>
+            <w:noProof/>
+            <w:webHidden/>
+          </w:rPr>
+        </w:r>
+        <w:r>
+          <w:rPr>
+            <w:noProof/>
+            <w:webHidden/>
+          </w:rPr>
+          <w:fldChar w:fldCharType="separate"/>
+        </w:r>
+        <w:r>
+          <w:rPr>
+            <w:noProof/>
+            <w:webHidden/>
+          </w:rPr>
+          <w:t>7</w:t>
+        </w:r>
+        <w:r>
+          <w:rPr>
+            <w:noProof/>
+            <w:webHidden/>
+          </w:rPr>
+          <w:fldChar w:fldCharType="end"/>
+        </w:r>
+      </w:hyperlink>
+    </w:p>
+    <w:p>
+      <w:pPr>
+        <w:pStyle w:val="TOC2"/>
+        <w:tabs>
+          <w:tab w:val="right" w:leader="dot" w:pos="9062"/>
+        </w:tabs>
+        <w:rPr>
+          <w:rFonts w:eastAsiaTheme="minorEastAsia"/>
+          <w:noProof/>
+          <w:lang w:val="fr-FR" w:eastAsia="fr-FR"/>
+        </w:rPr>
+      </w:pPr>
+      <w:hyperlink w:anchor="_Toc175652902" w:history="1">
+        <w:r>
+          <w:rPr>
+            <w:rStyle w:val="Hyperlink"/>
+            <w:noProof/>
+          </w:rPr>
+          <w:t>Convert birds flock into digital twin tracks</w:t>
+        </w:r>
+        <w:r>
+          <w:rPr>
+            <w:noProof/>
+            <w:webHidden/>
+          </w:rPr>
+          <w:tab/>
+        </w:r>
+        <w:r>
+          <w:rPr>
+            <w:noProof/>
+            <w:webHidden/>
+          </w:rPr>
+          <w:fldChar w:fldCharType="begin"/>
+        </w:r>
+        <w:r>
+          <w:rPr>
+            <w:noProof/>
+            <w:webHidden/>
+          </w:rPr>
+          <w:instrText xml:space="preserve"> PAGEREF _Toc175652902 \h </w:instrText>
+        </w:r>
+        <w:r>
+          <w:rPr>
+            <w:noProof/>
+            <w:webHidden/>
+          </w:rPr>
+        </w:r>
+        <w:r>
+          <w:rPr>
+            <w:noProof/>
+            <w:webHidden/>
+          </w:rPr>
+          <w:fldChar w:fldCharType="separate"/>
+        </w:r>
+        <w:r>
+          <w:rPr>
+            <w:noProof/>
+            <w:webHidden/>
+          </w:rPr>
+          <w:t>7</w:t>
+        </w:r>
+        <w:r>
+          <w:rPr>
+            <w:noProof/>
+            <w:webHidden/>
+          </w:rPr>
+          <w:fldChar w:fldCharType="end"/>
+        </w:r>
+      </w:hyperlink>
+    </w:p>
+    <w:p>
+      <w:pPr>
+        <w:pStyle w:val="TOC1"/>
+        <w:tabs>
+          <w:tab w:val="right" w:leader="dot" w:pos="9062"/>
+        </w:tabs>
+        <w:rPr>
+          <w:rFonts w:eastAsiaTheme="minorEastAsia"/>
+          <w:noProof/>
+          <w:lang w:val="fr-FR" w:eastAsia="fr-FR"/>
+        </w:rPr>
+      </w:pPr>
+      <w:hyperlink w:anchor="_Toc175652903" w:history="1">
+        <w:r>
+          <w:rPr>
+            <w:rStyle w:val="Hyperlink"/>
+            <w:noProof/>
+          </w:rPr>
+          <w:t>The Digital twin viewer</w:t>
+        </w:r>
+        <w:r>
+          <w:rPr>
+            <w:noProof/>
+            <w:webHidden/>
+          </w:rPr>
+          <w:tab/>
+        </w:r>
+        <w:r>
+          <w:rPr>
+            <w:noProof/>
+            <w:webHidden/>
+          </w:rPr>
+          <w:fldChar w:fldCharType="begin"/>
+        </w:r>
+        <w:r>
+          <w:rPr>
+            <w:noProof/>
+            <w:webHidden/>
+          </w:rPr>
+          <w:instrText xml:space="preserve"> PAGEREF _Toc175652903 \h </w:instrText>
+        </w:r>
+        <w:r>
+          <w:rPr>
+            <w:noProof/>
+            <w:webHidden/>
+          </w:rPr>
+        </w:r>
+        <w:r>
+          <w:rPr>
+            <w:noProof/>
+            <w:webHidden/>
+          </w:rPr>
+          <w:fldChar w:fldCharType="separate"/>
+        </w:r>
+        <w:r>
+          <w:rPr>
+            <w:noProof/>
+            <w:webHidden/>
+          </w:rPr>
+          <w:t>7</w:t>
+        </w:r>
+        <w:r>
+          <w:rPr>
+            <w:noProof/>
+            <w:webHidden/>
+          </w:rPr>
+          <w:fldChar w:fldCharType="end"/>
+        </w:r>
+      </w:hyperlink>
+    </w:p>
+    <w:p>
+      <w:pPr>
+        <w:pStyle w:val="TOC1"/>
+        <w:tabs>
+          <w:tab w:val="right" w:leader="dot" w:pos="9062"/>
+        </w:tabs>
+        <w:rPr>
+          <w:rFonts w:eastAsiaTheme="minorEastAsia"/>
+          <w:noProof/>
+          <w:lang w:val="fr-FR" w:eastAsia="fr-FR"/>
+        </w:rPr>
+      </w:pPr>
+      <w:hyperlink w:anchor="_Toc175652904" w:history="1">
+        <w:r>
+          <w:rPr>
+            <w:rStyle w:val="Hyperlink"/>
+            <w:noProof/>
+          </w:rPr>
+          <w:t>General observations:</w:t>
+        </w:r>
+        <w:r>
+          <w:rPr>
+            <w:noProof/>
+            <w:webHidden/>
+          </w:rPr>
+          <w:tab/>
+        </w:r>
+        <w:r>
+          <w:rPr>
+            <w:noProof/>
+            <w:webHidden/>
+          </w:rPr>
+          <w:fldChar w:fldCharType="begin"/>
+        </w:r>
+        <w:r>
+          <w:rPr>
+            <w:noProof/>
+            <w:webHidden/>
+          </w:rPr>
+          <w:instrText xml:space="preserve"> PAGEREF _Toc175652904 \h </w:instrText>
         </w:r>
         <w:r>
           <w:rPr>
@@ -865,7 +1089,7 @@
       <w:pPr>
         <w:pStyle w:val="Heading1"/>
       </w:pPr>
-      <w:bookmarkStart w:id="0" w:name="_Toc175565775"/>
+      <w:bookmarkStart w:id="0" w:name="_Toc175652891"/>
       <w:r>
         <w:t>Setup</w:t>
       </w:r>
@@ -878,7 +1102,7 @@
       <w:pPr>
         <w:pStyle w:val="Heading2"/>
       </w:pPr>
-      <w:bookmarkStart w:id="1" w:name="_Toc175565776"/>
+      <w:bookmarkStart w:id="1" w:name="_Toc175652892"/>
       <w:r>
         <w:t>Update of the command of the terminal</w:t>
       </w:r>
@@ -912,6 +1136,7 @@
     </w:p>
     <w:p>
       <w:r>
+        <w:lastRenderedPageBreak/>
         <w:t>« </w:t>
       </w:r>
       <w:proofErr w:type="spellStart"/>
@@ -1015,7 +1240,6 @@
     </w:p>
     <w:p>
       <w:r>
-        <w:lastRenderedPageBreak/>
         <w:t>“</w:t>
       </w:r>
       <w:proofErr w:type="gramStart"/>
@@ -1039,7 +1263,7 @@
       <w:pPr>
         <w:pStyle w:val="Heading2"/>
       </w:pPr>
-      <w:bookmarkStart w:id="2" w:name="_Toc175565777"/>
+      <w:bookmarkStart w:id="2" w:name="_Toc175652893"/>
       <w:r>
         <w:t xml:space="preserve">Build the </w:t>
       </w:r>
@@ -1184,7 +1408,7 @@
       <w:pPr>
         <w:pStyle w:val="Heading2"/>
       </w:pPr>
-      <w:bookmarkStart w:id="3" w:name="_Toc175565778"/>
+      <w:bookmarkStart w:id="3" w:name="_Toc175652894"/>
       <w:r>
         <w:t>Parameters the Simulator</w:t>
       </w:r>
@@ -1274,10 +1498,7 @@
         <w:t>drone_sim_6dof</w:t>
       </w:r>
       <w:r>
-        <w:t>/examples/</w:t>
-      </w:r>
-      <w:r>
-        <w:t>drone/conf.xml” to modify the speed of the drone</w:t>
+        <w:t>/examples/drone/conf.xml” to modify the speed of the drone</w:t>
       </w:r>
       <w:r>
         <w:t>, the boids force.</w:t>
@@ -1287,7 +1508,7 @@
       <w:pPr>
         <w:pStyle w:val="Heading1"/>
       </w:pPr>
-      <w:bookmarkStart w:id="4" w:name="_Toc175565779"/>
+      <w:bookmarkStart w:id="4" w:name="_Toc175652895"/>
       <w:r>
         <w:t>Generate trajectories from raw data</w:t>
       </w:r>
@@ -1295,7 +1516,11 @@
     </w:p>
     <w:p>
       <w:r>
-        <w:t>The main goal of this part is to turn raw dataset collected on the internet and turn them into useful one. What I want to achieve after this step of processing is a standardized version of the data with only 4 rows (time, x, y, z). The x, y, z coordinates are in the absolute metric system, to turn them from the lat, long, height system into the classic one I used the “Basemap” library and the projection</w:t>
+        <w:t xml:space="preserve">The main goal of this part is to turn raw dataset collected on the internet and turn them into useful one. What I want to achieve after this step of processing is a standardized version of the data with only 4 rows (time, x, y, z). The x, y, z coordinates are in the absolute metric system, to turn them from the lat, long, height system into the classic </w:t>
+      </w:r>
+      <w:r>
+        <w:lastRenderedPageBreak/>
+        <w:t>one I used the “Basemap” library and the projection</w:t>
       </w:r>
       <w:proofErr w:type="gramStart"/>
       <w:r>
@@ -1332,177 +1557,146 @@
         <w:t>The process that I used to is illustrated in the python file /Code_clear/Script/</w:t>
       </w:r>
       <w:r>
+        <w:t xml:space="preserve"> cutting_raw_data_into_trajectories</w:t>
+      </w:r>
+      <w:r>
+        <w:t>.py”</w:t>
+      </w:r>
+      <w:r>
+        <w:t>.</w:t>
+      </w:r>
+    </w:p>
+    <w:p>
+      <w:pPr>
+        <w:pStyle w:val="Heading1"/>
+      </w:pPr>
+      <w:bookmarkStart w:id="5" w:name="_Toc175652896"/>
+      <w:r>
+        <w:t>Split long trajectories into smaller one</w:t>
+      </w:r>
+      <w:bookmarkEnd w:id="5"/>
+    </w:p>
+    <w:p>
+      <w:r>
+        <w:t xml:space="preserve">The goal of this part is to </w:t>
+      </w:r>
+      <w:r>
+        <w:t>split the long trajectories</w:t>
+      </w:r>
+      <w:r>
+        <w:t xml:space="preserve"> previously</w:t>
+      </w:r>
+      <w:r>
+        <w:t xml:space="preserve"> generated </w:t>
+      </w:r>
+      <w:r>
+        <w:t>into smaller trajectories of the same length to build a more homogeneous dataset. The file “Code_clear/Script/</w:t>
+      </w:r>
+      <w:r>
+        <w:t xml:space="preserve"> cutting_trajectories_into_smaller.py</w:t>
+      </w:r>
+      <w:r>
+        <w:t>” take as input the wanted length to modify it you must modify the value of “</w:t>
+      </w:r>
+      <w:r>
+        <w:t>DISTANCE_PER_TRACK</w:t>
+      </w:r>
+      <w:r>
+        <w:t>”.</w:t>
+      </w:r>
+    </w:p>
+    <w:p>
+      <w:r>
+        <w:t>The</w:t>
+      </w:r>
+      <w:r>
+        <w:t xml:space="preserve"> algorithm that is </w:t>
+      </w:r>
+      <w:r>
+        <w:t>used</w:t>
+      </w:r>
+      <w:r>
+        <w:t xml:space="preserve"> to </w:t>
+      </w:r>
+      <w:r>
+        <w:t>split the long trajectories is to compute the length of a trajectory, then if the trajectory is shorter than “</w:t>
+      </w:r>
+      <w:r>
+        <w:t>DISTANCE_PER_TRACK</w:t>
+      </w:r>
+      <w:r>
+        <w:t>”, the trajectory is skipped. If the trajectory is longer than “</w:t>
+      </w:r>
+      <w:r>
+        <w:t>DISTANCE_PER_TRACK</w:t>
+      </w:r>
+      <w:r>
+        <w:t>” the Euclidian</w:t>
+      </w:r>
+      <w:r>
         <w:t xml:space="preserve"> </w:t>
       </w:r>
       <w:r>
-        <w:t>cutting_raw_data_into_trajectories</w:t>
-      </w:r>
-      <w:r>
-        <w:t>.py”</w:t>
-      </w:r>
-      <w:r>
-        <w:t>.</w:t>
+        <w:t>division of the length of the track by “</w:t>
+      </w:r>
+      <w:r>
+        <w:t>DISTANCE_PER_TRACK</w:t>
+      </w:r>
+      <w:r>
+        <w:t>” is calculated, then I know the number of trajectory’s slice needed which will be these number + 1.</w:t>
+      </w:r>
+    </w:p>
+    <w:p>
+      <w:r>
+        <w:t>Also, if you are generating new tracks don’t forget to clear the previous generated tracks which a located in “/Dataset/Processed_dataset/splitted_trajectories”.</w:t>
+      </w:r>
+    </w:p>
+    <w:p>
+      <w:r>
+        <w:t>After generating these shorter trajectories, you can run “Script/</w:t>
+      </w:r>
+      <w:r>
+        <w:t xml:space="preserve"> eliminate_nonconforme_traj</w:t>
+      </w:r>
+      <w:r>
+        <w:t xml:space="preserve">.py” to delete every </w:t>
+      </w:r>
+      <w:r>
+        <w:t>trajectory</w:t>
+      </w:r>
+      <w:r>
+        <w:t xml:space="preserve"> that are not in a specific wanted range, to modify this range you can change the parameters “</w:t>
+      </w:r>
+      <w:r>
+        <w:t>MIN_DISTANCE_PER_TRACK</w:t>
+      </w:r>
+      <w:r>
+        <w:t>” and “</w:t>
+      </w:r>
+      <w:r>
+        <w:t>MAX_DISTANCE_PER_TRACK</w:t>
+      </w:r>
+      <w:r>
+        <w:t>” those distance</w:t>
+      </w:r>
+      <w:r>
+        <w:t>s</w:t>
+      </w:r>
+      <w:r>
+        <w:t xml:space="preserve"> </w:t>
+      </w:r>
+      <w:r>
+        <w:t>are</w:t>
+      </w:r>
+      <w:r>
+        <w:t xml:space="preserve"> in meter.</w:t>
       </w:r>
     </w:p>
     <w:p>
       <w:pPr>
         <w:pStyle w:val="Heading1"/>
       </w:pPr>
-      <w:bookmarkStart w:id="5" w:name="_Toc175565780"/>
-      <w:r>
-        <w:t>Split long trajectories into smaller one</w:t>
-      </w:r>
-      <w:bookmarkEnd w:id="5"/>
-    </w:p>
-    <w:p>
-      <w:r>
-        <w:t xml:space="preserve">The goal of this part is to </w:t>
-      </w:r>
-      <w:r>
-        <w:t>split the long trajectories</w:t>
-      </w:r>
-      <w:r>
-        <w:t xml:space="preserve"> previously</w:t>
-      </w:r>
-      <w:r>
-        <w:t xml:space="preserve"> generated </w:t>
-      </w:r>
-      <w:r>
-        <w:t xml:space="preserve">into smaller trajectories of the same length to build a more homogeneous dataset. The file </w:t>
-      </w:r>
-      <w:r>
-        <w:lastRenderedPageBreak/>
-        <w:t>“Code_clear/Script/</w:t>
-      </w:r>
-      <w:r>
-        <w:t xml:space="preserve"> </w:t>
-      </w:r>
-      <w:r>
-        <w:t>cutting_trajectories_into_smaller.py</w:t>
-      </w:r>
-      <w:r>
-        <w:t>” take as input the wanted length to modify it you must modify the value of “</w:t>
-      </w:r>
-      <w:r>
-        <w:t>DISTANCE_PER_TRACK</w:t>
-      </w:r>
-      <w:r>
-        <w:t>”.</w:t>
-      </w:r>
-    </w:p>
-    <w:p>
-      <w:r>
-        <w:t>The</w:t>
-      </w:r>
-      <w:r>
-        <w:t xml:space="preserve"> algorithm that is </w:t>
-      </w:r>
-      <w:r>
-        <w:t>used</w:t>
-      </w:r>
-      <w:r>
-        <w:t xml:space="preserve"> to </w:t>
-      </w:r>
-      <w:r>
-        <w:t xml:space="preserve">split the long trajectories is to compute the length of a trajectory, then if the trajectory is shorter than </w:t>
-      </w:r>
-      <w:r>
-        <w:t>“</w:t>
-      </w:r>
-      <w:r>
-        <w:t>DISTANCE_PER_TRACK</w:t>
-      </w:r>
-      <w:r>
-        <w:t>”</w:t>
-      </w:r>
-      <w:r>
-        <w:t xml:space="preserve">, the trajectory is skipped. If the trajectory is longer than </w:t>
-      </w:r>
-      <w:r>
-        <w:t>“</w:t>
-      </w:r>
-      <w:r>
-        <w:t>DISTANCE_PER_TRACK</w:t>
-      </w:r>
-      <w:r>
-        <w:t>”</w:t>
-      </w:r>
-      <w:r>
-        <w:t xml:space="preserve"> the Euclidian</w:t>
-      </w:r>
-      <w:r>
-        <w:t xml:space="preserve"> </w:t>
-      </w:r>
-      <w:r>
-        <w:t>division</w:t>
-      </w:r>
-      <w:r>
-        <w:t xml:space="preserve"> of the length of the track by </w:t>
-      </w:r>
-      <w:r>
-        <w:t>“</w:t>
-      </w:r>
-      <w:r>
-        <w:t>DISTANCE_PER_TRACK</w:t>
-      </w:r>
-      <w:r>
-        <w:t>” is calculated, then I know the number of trajectory’s slice needed which will be these number + 1.</w:t>
-      </w:r>
-    </w:p>
-    <w:p>
-      <w:r>
-        <w:t>Also, if you are generating new tracks don’t forget to clear the previous generated tracks which a located in “/Dataset/Processed_dataset/splitted_trajectories”.</w:t>
-      </w:r>
-    </w:p>
-    <w:p>
-      <w:r>
-        <w:t>After generating these shorter trajectories, you can run “Script/</w:t>
-      </w:r>
-      <w:r>
-        <w:t xml:space="preserve"> </w:t>
-      </w:r>
-      <w:r>
-        <w:t>eliminate_nonconforme_traj</w:t>
-      </w:r>
-      <w:r>
-        <w:t xml:space="preserve">.py” to delete every </w:t>
-      </w:r>
-      <w:r>
-        <w:t>trajectory</w:t>
-      </w:r>
-      <w:r>
-        <w:t xml:space="preserve"> that are not in a specific wanted range, to modify this range you can change the parameters “</w:t>
-      </w:r>
-      <w:r>
-        <w:t>MIN_DISTANCE_PER_TRACK</w:t>
-      </w:r>
-      <w:r>
-        <w:t>” and “</w:t>
-      </w:r>
-      <w:r>
-        <w:t>MAX_DISTANCE_PER_TRACK</w:t>
-      </w:r>
-      <w:r>
-        <w:t>” those distance</w:t>
-      </w:r>
-      <w:r>
-        <w:t>s</w:t>
-      </w:r>
-      <w:r>
-        <w:t xml:space="preserve"> </w:t>
-      </w:r>
-      <w:r>
-        <w:t>are</w:t>
-      </w:r>
-      <w:r>
-        <w:t xml:space="preserve"> in meter.</w:t>
-      </w:r>
-    </w:p>
-    <w:p>
-      <w:pPr>
-        <w:pStyle w:val="Heading1"/>
-      </w:pPr>
-      <w:bookmarkStart w:id="6" w:name="_Toc175565781"/>
+      <w:bookmarkStart w:id="6" w:name="_Toc175652897"/>
       <w:r>
         <w:t xml:space="preserve">Convert the </w:t>
       </w:r>
@@ -1518,10 +1712,7 @@
       </w:r>
       <w:proofErr w:type="spellEnd"/>
       <w:r>
-        <w:t xml:space="preserve"> trajectories </w:t>
-      </w:r>
-      <w:r>
-        <w:t>into</w:t>
+        <w:t xml:space="preserve"> trajectories into</w:t>
       </w:r>
       <w:r>
         <w:t xml:space="preserve"> .</w:t>
@@ -1533,6 +1724,9 @@
     </w:p>
     <w:p>
       <w:r>
+        <w:rPr>
+          <w:noProof/>
+        </w:rPr>
         <w:drawing>
           <wp:inline distT="0" distB="0" distL="0" distR="0" wp14:anchorId="3B85F9F9" wp14:editId="3EE2B9BE">
             <wp:extent cx="5760720" cy="1963420"/>
@@ -1549,7 +1743,7 @@
                     <pic:cNvPicPr/>
                   </pic:nvPicPr>
                   <pic:blipFill>
-                    <a:blip r:embed="rId6"/>
+                    <a:blip r:embed="rId8"/>
                     <a:stretch>
                       <a:fillRect/>
                     </a:stretch>
@@ -1578,7 +1772,11 @@
         <w:t>Converting_csv_into_JSON</w:t>
       </w:r>
       <w:r>
-        <w:t>.py” turn every .csv file into .csv the output</w:t>
+        <w:t xml:space="preserve">.py” turn every .csv file into .csv the </w:t>
+      </w:r>
+      <w:r>
+        <w:lastRenderedPageBreak/>
+        <w:t>output</w:t>
       </w:r>
       <w:r>
         <w:t xml:space="preserve"> trajectories</w:t>
@@ -1594,7 +1792,7 @@
       <w:pPr>
         <w:pStyle w:val="Heading1"/>
       </w:pPr>
-      <w:bookmarkStart w:id="7" w:name="_Toc175565782"/>
+      <w:bookmarkStart w:id="7" w:name="_Toc175652898"/>
       <w:r>
         <w:t>Launch simulation using the simulator from ENAC</w:t>
       </w:r>
@@ -1608,23 +1806,10 @@
         <w:t>flock_personalized_conversion</w:t>
       </w:r>
       <w:r>
-        <w:t>.json”</w:t>
-      </w:r>
-      <w:r>
-        <w:t xml:space="preserve"> are the one you wanted to use.</w:t>
-      </w:r>
-      <w:r>
-        <w:t xml:space="preserve"> Also choose the .json file that you want to be processed by the simulator into the directory “</w:t>
-      </w:r>
-      <w:r>
-        <w:t>Code_clear/Dataset/Processed_dataset/drones/trajectories_json_format</w:t>
-      </w:r>
-      <w:r>
-        <w:t xml:space="preserve">/processing” if the directory “processing” does not already exist create it and then paste the </w:t>
-      </w:r>
-      <w:r>
-        <w:lastRenderedPageBreak/>
-        <w:t>trajectories you wanted</w:t>
+        <w:t>.json” are the one you wanted to use.</w:t>
+      </w:r>
+      <w:r>
+        <w:t xml:space="preserve"> Also choose the .json file that you want to be processed by the simulator into the directory “Code_clear/Dataset/Processed_dataset/drones/trajectories_json_format/processing” if the directory “processing” does not already exist create it and then paste the trajectories you wanted</w:t>
       </w:r>
       <w:r>
         <w:t>. Open the bash script “Code_clear/Script/</w:t>
@@ -1636,10 +1821,7 @@
         <w:t>run_drones_simulation</w:t>
       </w:r>
       <w:r>
-        <w:t>.sh</w:t>
-      </w:r>
-      <w:r>
-        <w:t>” and modify the name of the parameter “</w:t>
+        <w:t>.sh” and modify the name of the parameter “</w:t>
       </w:r>
       <w:r>
         <w:t>SOURCE_DIRECTORY</w:t>
@@ -1691,11 +1873,9 @@
       <w:r>
         <w:t xml:space="preserve">running simulation and get .csv files, start by looking at the animation generation and see if your configuration of the different parameters </w:t>
       </w:r>
-      <w:proofErr w:type="gramStart"/>
-      <w:r>
-        <w:t>do</w:t>
-      </w:r>
-      <w:proofErr w:type="gramEnd"/>
+      <w:r>
+        <w:t>does</w:t>
+      </w:r>
       <w:r>
         <w:t xml:space="preserve"> not end with problems such as drones to close from each other, a drones stay behind the group and turn around one point, drones flock bursting after a close turn</w:t>
       </w:r>
@@ -1743,15 +1923,9 @@
       <w:pPr>
         <w:pStyle w:val="Heading1"/>
       </w:pPr>
-      <w:bookmarkStart w:id="8" w:name="_Toc175565783"/>
-      <w:r>
-        <w:t xml:space="preserve">Converting </w:t>
-      </w:r>
-      <w:r>
-        <w:t>drones’</w:t>
-      </w:r>
-      <w:r>
-        <w:t xml:space="preserve"> trajectories into digital twin files</w:t>
+      <w:bookmarkStart w:id="8" w:name="_Toc175652899"/>
+      <w:r>
+        <w:t>Converting drones’ trajectories into digital twin files</w:t>
       </w:r>
       <w:bookmarkEnd w:id="8"/>
     </w:p>
@@ -1761,10 +1935,7 @@
         <w:t>The digital twin of the sea fire radar can only handle .xml file, so this script “Code_clear/Script/</w:t>
       </w:r>
       <w:r>
-        <w:t xml:space="preserve"> </w:t>
-      </w:r>
-      <w:r>
-        <w:t>Convert_drones_trajectories_into_digital_twin_tracks</w:t>
+        <w:t xml:space="preserve"> Convert_drones_trajectories_into_digital_twin_tracks</w:t>
       </w:r>
       <w:r>
         <w:t>.sh” aim to convert output trajectories from the simulator into .xml file.</w:t>
@@ -1781,13 +1952,11 @@
         <w:t xml:space="preserve"> on the same tracks</w:t>
       </w:r>
       <w:r>
-        <w:t>. The script also increases the distance between each drones generated to increase the distance you can modify the parameters “</w:t>
-      </w:r>
-      <w:r>
-        <w:t>dilatation-factor</w:t>
-      </w:r>
-      <w:r>
-        <w:t>”. This factor will multiply the distance between each drone by this factor.</w:t>
+        <w:t xml:space="preserve">. The script also increases the distance between each drones generated to increase the distance you can </w:t>
+      </w:r>
+      <w:r>
+        <w:lastRenderedPageBreak/>
+        <w:t>modify the parameters “dilatation-factor”. This factor will multiply the distance between each drone by this factor.</w:t>
       </w:r>
     </w:p>
     <w:p>
@@ -1795,7 +1964,9 @@
         <w:jc w:val="center"/>
       </w:pPr>
       <w:r>
-        <w:lastRenderedPageBreak/>
+        <w:rPr>
+          <w:noProof/>
+        </w:rPr>
         <w:drawing>
           <wp:inline distT="0" distB="0" distL="0" distR="0" wp14:anchorId="3DB99F25" wp14:editId="74ECC957">
             <wp:extent cx="2062189" cy="2581275"/>
@@ -1812,7 +1983,7 @@
                     <pic:cNvPicPr/>
                   </pic:nvPicPr>
                   <pic:blipFill rotWithShape="1">
-                    <a:blip r:embed="rId7"/>
+                    <a:blip r:embed="rId9"/>
                     <a:srcRect l="9178" t="6568" r="7266" b="3613"/>
                     <a:stretch/>
                   </pic:blipFill>
@@ -1842,13 +2013,7 @@
     </w:p>
     <w:p>
       <w:r>
-        <w:t xml:space="preserve">Parameters for the conversion of the output files from the ENAC </w:t>
-      </w:r>
-      <w:r>
-        <w:t>simulator</w:t>
-      </w:r>
-      <w:r>
-        <w:t xml:space="preserve"> into digital twin trajectories</w:t>
+        <w:t>Parameters for the conversion of the output files from the ENAC simulator into digital twin trajectories</w:t>
       </w:r>
     </w:p>
     <w:p>
@@ -1868,13 +2033,7 @@
       </w:r>
       <w:proofErr w:type="gramEnd"/>
       <w:r>
-        <w:t xml:space="preserve"> list of the path that you want to process (</w:t>
-      </w:r>
-      <w:r>
-        <w:t>normally</w:t>
-      </w:r>
-      <w:r>
-        <w:t xml:space="preserve"> automatically handle by the script)</w:t>
+        <w:t xml:space="preserve"> list of the path that you want to process (normally automatically handle by the script)</w:t>
       </w:r>
     </w:p>
     <w:p>
@@ -1914,13 +2073,7 @@
       </w:r>
       <w:proofErr w:type="gramEnd"/>
       <w:r>
-        <w:t xml:space="preserve"> parameter that filter the number of point coming from the output file that will be </w:t>
-      </w:r>
-      <w:r>
-        <w:t>happened</w:t>
-      </w:r>
-      <w:r>
-        <w:t xml:space="preserve"> to the end file</w:t>
+        <w:t xml:space="preserve"> parameter that filter the number of point coming from the output file that will be happened to the end file</w:t>
       </w:r>
     </w:p>
     <w:p>
@@ -2081,11 +2234,13 @@
         </w:numPr>
       </w:pPr>
       <w:r>
-        <w:t xml:space="preserve">weight of the output file, if it’s too big you can either increase the filter number or reduce the number of trajectories per output file. (don’t be afraid of using huge numbers for the filter parameters because the time step of file from the simulator is around 0.07s can be modified in the file </w:t>
-      </w:r>
-      <w:r>
-        <w:t>“</w:t>
-      </w:r>
+        <w:t xml:space="preserve">weight of the output file, if it’s too big you can either increase the filter number or reduce the number of trajectories per output file. (don’t be afraid of using huge </w:t>
+      </w:r>
+      <w:r>
+        <w:lastRenderedPageBreak/>
+        <w:t>numbers for the filter parameters because the time step of file from the simulator is around 0.07s can be modified in the file “</w:t>
+      </w:r>
+      <w:proofErr w:type="spellStart"/>
       <w:r>
         <w:t>flock_personalized_</w:t>
       </w:r>
@@ -2096,6 +2251,7 @@
       <w:r>
         <w:t>.json</w:t>
       </w:r>
+      <w:proofErr w:type="spellEnd"/>
       <w:proofErr w:type="gramEnd"/>
       <w:r>
         <w:t>”</w:t>
@@ -2103,11 +2259,42 @@
     </w:p>
     <w:p>
       <w:pPr>
+        <w:pStyle w:val="ListParagraph"/>
+        <w:numPr>
+          <w:ilvl w:val="0"/>
+          <w:numId w:val="1"/>
+        </w:numPr>
+      </w:pPr>
+      <w:r>
+        <w:t xml:space="preserve">Because you can’t directly </w:t>
+      </w:r>
+      <w:proofErr w:type="gramStart"/>
+      <w:r>
+        <w:t>fixe</w:t>
+      </w:r>
+      <w:proofErr w:type="gramEnd"/>
+      <w:r>
+        <w:t xml:space="preserve"> the distance between the drones with the </w:t>
+      </w:r>
+      <w:r>
+        <w:t>dilatation-factor</w:t>
+      </w:r>
+      <w:r>
+        <w:t xml:space="preserve">, at the beginning you need to try different value and see in the console if it’s result to the wanted </w:t>
+      </w:r>
+      <w:r>
+        <w:t>interdrones distance</w:t>
+      </w:r>
+      <w:r>
+        <w:t>.</w:t>
+      </w:r>
+    </w:p>
+    <w:p>
+      <w:pPr>
         <w:pStyle w:val="Heading1"/>
       </w:pPr>
-      <w:bookmarkStart w:id="9" w:name="_Toc175565784"/>
-      <w:r>
-        <w:lastRenderedPageBreak/>
+      <w:bookmarkStart w:id="9" w:name="_Toc175652900"/>
+      <w:r>
         <w:t>Creation of bird’s floc trajectories</w:t>
       </w:r>
       <w:bookmarkEnd w:id="9"/>
@@ -2116,7 +2303,7 @@
       <w:pPr>
         <w:pStyle w:val="Heading2"/>
       </w:pPr>
-      <w:bookmarkStart w:id="10" w:name="_Toc175565785"/>
+      <w:bookmarkStart w:id="10" w:name="_Toc175652901"/>
       <w:r>
         <w:t>Multiplication of the birds</w:t>
       </w:r>
@@ -2135,10 +2322,7 @@
         <w:t>/Script/</w:t>
       </w:r>
       <w:r>
-        <w:t xml:space="preserve"> </w:t>
-      </w:r>
-      <w:r>
-        <w:t>Multiplate_birds_script</w:t>
+        <w:t xml:space="preserve"> Multiplate_birds_script</w:t>
       </w:r>
       <w:r>
         <w:t xml:space="preserve">.sh” </w:t>
@@ -2165,6 +2349,9 @@
         <w:jc w:val="center"/>
       </w:pPr>
       <w:r>
+        <w:rPr>
+          <w:noProof/>
+        </w:rPr>
         <w:drawing>
           <wp:inline distT="0" distB="0" distL="0" distR="0" wp14:anchorId="772AF33B" wp14:editId="45C20D2D">
             <wp:extent cx="3419952" cy="1686160"/>
@@ -2181,7 +2368,7 @@
                     <pic:cNvPicPr/>
                   </pic:nvPicPr>
                   <pic:blipFill>
-                    <a:blip r:embed="rId8"/>
+                    <a:blip r:embed="rId10"/>
                     <a:stretch>
                       <a:fillRect/>
                     </a:stretch>
@@ -2206,6 +2393,7 @@
       <w:pPr>
         <w:pStyle w:val="Heading2"/>
       </w:pPr>
+      <w:bookmarkStart w:id="11" w:name="_Toc175652902"/>
       <w:r>
         <w:t>Convert</w:t>
       </w:r>
@@ -2245,26 +2433,214 @@
       <w:r>
         <w:t>tracks</w:t>
       </w:r>
-    </w:p>
-    <w:p>
-      <w:r>
-        <w:t>This script “</w:t>
-      </w:r>
-      <w:r>
-        <w:t>Code_clear/Script/</w:t>
+      <w:bookmarkEnd w:id="11"/>
+    </w:p>
+    <w:p>
+      <w:r>
+        <w:t>This script “Code_clear/Script/</w:t>
       </w:r>
       <w:r>
         <w:t>Convert_birds_flock_into_digital_twin_tracks</w:t>
       </w:r>
       <w:r>
-        <w:t>.sh”</w:t>
-      </w:r>
-      <w:r>
-        <w:t xml:space="preserve"> convert the generated tracks digital twin trajectory. This script works in the same way as the script to turn drones’ trajectories into digital twin trajectories.</w:t>
+        <w:t>.sh” convert the generated tracks digital twin trajectory. This script works in the same way as the script to turn drones’ trajectories into digital twin trajectories.</w:t>
       </w:r>
     </w:p>
     <w:p/>
+    <w:p>
+      <w:pPr>
+        <w:pStyle w:val="Heading1"/>
+      </w:pPr>
+      <w:bookmarkStart w:id="12" w:name="_Toc175652903"/>
+      <w:r>
+        <w:t>The Digital twin viewer</w:t>
+      </w:r>
+      <w:bookmarkEnd w:id="12"/>
+    </w:p>
+    <w:p>
+      <w:r>
+        <w:t xml:space="preserve">To be able to visualize the created trajectories without using the digital twin, I developed software to see the track. It </w:t>
+      </w:r>
+      <w:proofErr w:type="gramStart"/>
+      <w:r>
+        <w:t>is located in</w:t>
+      </w:r>
+      <w:proofErr w:type="gramEnd"/>
+      <w:r>
+        <w:t xml:space="preserve"> "</w:t>
+      </w:r>
+      <w:proofErr w:type="spellStart"/>
+      <w:r>
+        <w:t>Code_clear</w:t>
+      </w:r>
+      <w:proofErr w:type="spellEnd"/>
+      <w:r>
+        <w:t>/Tools/</w:t>
+      </w:r>
+      <w:proofErr w:type="spellStart"/>
+      <w:r>
+        <w:t>see_graph</w:t>
+      </w:r>
+      <w:proofErr w:type="spellEnd"/>
+      <w:r>
+        <w:t>". You just need to run the file "main_plot.py", click on the button "Browse Files", search for the trajectories you want, click on the button "Parse the data", and wait a little (normally, you should see "Data analyzed" appear in the console). After that, click on the button "Plot graph".</w:t>
+      </w:r>
+    </w:p>
+    <w:p>
+      <w:pPr>
+        <w:pStyle w:val="Heading1"/>
+      </w:pPr>
+      <w:bookmarkStart w:id="13" w:name="_Toc175652904"/>
+      <w:r>
+        <w:lastRenderedPageBreak/>
+        <w:t>General observations:</w:t>
+      </w:r>
+      <w:bookmarkEnd w:id="13"/>
+    </w:p>
+    <w:p>
+      <w:pPr>
+        <w:pStyle w:val="ListParagraph"/>
+        <w:numPr>
+          <w:ilvl w:val="0"/>
+          <w:numId w:val="1"/>
+        </w:numPr>
+      </w:pPr>
+      <w:r>
+        <w:t xml:space="preserve">A huge problem that can appear is that the generated trajectories </w:t>
+      </w:r>
+      <w:proofErr w:type="gramStart"/>
+      <w:r>
+        <w:t>is</w:t>
+      </w:r>
+      <w:proofErr w:type="gramEnd"/>
+      <w:r>
+        <w:t xml:space="preserve"> too big for the digital twin </w:t>
+      </w:r>
+      <w:r>
+        <w:t>and could not be loaded by the digital twin.</w:t>
+      </w:r>
+    </w:p>
+    <w:p>
+      <w:pPr>
+        <w:pStyle w:val="ListParagraph"/>
+        <w:numPr>
+          <w:ilvl w:val="0"/>
+          <w:numId w:val="1"/>
+        </w:numPr>
+      </w:pPr>
+      <w:r>
+        <w:t>The dataset Vulture which only contains 1 long trajectory led to a huge number of sliced trajectories than the other, the weight of this dataset should be consider for the future works</w:t>
+      </w:r>
+    </w:p>
+    <w:p>
+      <w:pPr>
+        <w:pStyle w:val="ListParagraph"/>
+        <w:numPr>
+          <w:ilvl w:val="0"/>
+          <w:numId w:val="1"/>
+        </w:numPr>
+      </w:pPr>
+      <w:r>
+        <w:t>Another</w:t>
+      </w:r>
+      <w:r>
+        <w:t xml:space="preserve"> thing related to the length of this trajectory is the distance between each point who compose the trajectory, some point </w:t>
+      </w:r>
+      <w:r>
+        <w:t>has</w:t>
+      </w:r>
+      <w:r>
+        <w:t xml:space="preserve"> a huge distance between each other, that leads to sliced trajectory with around 20 points when the wanted distance of the track is around 5 km.</w:t>
+      </w:r>
+      <w:r>
+        <w:t xml:space="preserve"> Some tracks have only 3 points. Need to observe how it will influence the tracks on the digital twin.</w:t>
+      </w:r>
+    </w:p>
+    <w:p>
+      <w:pPr>
+        <w:pStyle w:val="ListParagraph"/>
+        <w:numPr>
+          <w:ilvl w:val="0"/>
+          <w:numId w:val="1"/>
+        </w:numPr>
+      </w:pPr>
+      <w:r>
+        <w:t xml:space="preserve">To solve this problem a solution could be to add a script that </w:t>
+      </w:r>
+      <w:r>
+        <w:t>deletes</w:t>
+      </w:r>
+      <w:r>
+        <w:t xml:space="preserve"> every </w:t>
+      </w:r>
+      <w:r>
+        <w:t>trajectory</w:t>
+      </w:r>
+      <w:r>
+        <w:t xml:space="preserve"> that </w:t>
+      </w:r>
+      <w:r>
+        <w:t>is</w:t>
+      </w:r>
+      <w:r>
+        <w:t xml:space="preserve"> too short.</w:t>
+      </w:r>
+    </w:p>
+    <w:p>
+      <w:pPr>
+        <w:pStyle w:val="ListParagraph"/>
+        <w:numPr>
+          <w:ilvl w:val="0"/>
+          <w:numId w:val="1"/>
+        </w:numPr>
+      </w:pPr>
+      <w:r>
+        <w:t>The current trajectories in the directory “Dataset/</w:t>
+      </w:r>
+      <w:proofErr w:type="spellStart"/>
+      <w:r>
+        <w:t>Splited_trajectories</w:t>
+      </w:r>
+      <w:proofErr w:type="spellEnd"/>
+      <w:r>
+        <w:t xml:space="preserve">” are less than it should be because some files were corrupted, so it will be mandatory to recreate them. Although, this step is also mandatory if we want to be able to increase the dataset. The current code aims to turn some of the files that are in the </w:t>
+      </w:r>
+      <w:proofErr w:type="spellStart"/>
+      <w:r>
+        <w:t>raw_dataset</w:t>
+      </w:r>
+      <w:proofErr w:type="spellEnd"/>
+      <w:r>
+        <w:t>. The purpose of this step is to have in the end a .csv file with only 4 rows (x, y, z) in meters and in the absolute coordinate system</w:t>
+      </w:r>
+      <w:r>
+        <w:t xml:space="preserve"> and the date format: </w:t>
+      </w:r>
+      <w:r>
+        <w:t>"%Y-%m-%d %</w:t>
+      </w:r>
+      <w:proofErr w:type="gramStart"/>
+      <w:r>
+        <w:t>H:%</w:t>
+      </w:r>
+      <w:proofErr w:type="gramEnd"/>
+      <w:r>
+        <w:t>M:%</w:t>
+      </w:r>
+      <w:proofErr w:type="spellStart"/>
+      <w:r>
+        <w:t>S.%f</w:t>
+      </w:r>
+      <w:proofErr w:type="spellEnd"/>
+      <w:r>
+        <w:t>"</w:t>
+      </w:r>
+      <w:r>
+        <w:t>.</w:t>
+      </w:r>
+    </w:p>
     <w:sectPr>
+      <w:footerReference w:type="default" r:id="rId11"/>
       <w:pgSz w:w="11906" w:h="16838"/>
       <w:pgMar w:top="1417" w:right="1417" w:bottom="1417" w:left="1417" w:header="708" w:footer="708" w:gutter="0"/>
       <w:cols w:space="708"/>
@@ -2272,6 +2648,101 @@
     </w:sectPr>
   </w:body>
 </w:document>
+</file>
+
+<file path=word/endnotes.xml><?xml version="1.0" encoding="utf-8"?>
+<w:endnotes xmlns:wpc="http://schemas.microsoft.com/office/word/2010/wordprocessingCanvas" xmlns:cx="http://schemas.microsoft.com/office/drawing/2014/chartex" xmlns:cx1="http://schemas.microsoft.com/office/drawing/2015/9/8/chartex" xmlns:cx2="http://schemas.microsoft.com/office/drawing/2015/10/21/chartex" xmlns:cx3="http://schemas.microsoft.com/office/drawing/2016/5/9/chartex" xmlns:cx4="http://schemas.microsoft.com/office/drawing/2016/5/10/chartex" xmlns:cx5="http://schemas.microsoft.com/office/drawing/2016/5/11/chartex" xmlns:cx6="http://schemas.microsoft.com/office/drawing/2016/5/12/chartex" xmlns:cx7="http://schemas.microsoft.com/office/drawing/2016/5/13/chartex" xmlns:cx8="http://schemas.microsoft.com/office/drawing/2016/5/14/chartex" xmlns:mc="http://schemas.openxmlformats.org/markup-compatibility/2006" xmlns:aink="http://schemas.microsoft.com/office/drawing/2016/ink" xmlns:am3d="http://schemas.microsoft.com/office/drawing/2017/model3d" xmlns:o="urn:schemas-microsoft-com:office:office" xmlns:oel="http://schemas.microsoft.com/office/2019/extlst" xmlns:r="http://schemas.openxmlformats.org/officeDocument/2006/relationships" xmlns:m="http://schemas.openxmlformats.org/officeDocument/2006/math" xmlns:v="urn:schemas-microsoft-com:vml" xmlns:wp14="http://schemas.microsoft.com/office/word/2010/wordprocessingDrawing" xmlns:wp="http://schemas.openxmlformats.org/drawingml/2006/wordprocessingDrawing" xmlns:w10="urn:schemas-microsoft-com:office:word" xmlns:w="http://schemas.openxmlformats.org/wordprocessingml/2006/main" xmlns:w14="http://schemas.microsoft.com/office/word/2010/wordml" xmlns:w15="http://schemas.microsoft.com/office/word/2012/wordml" xmlns:w16cex="http://schemas.microsoft.com/office/word/2018/wordml/cex" xmlns:w16cid="http://schemas.microsoft.com/office/word/2016/wordml/cid" xmlns:w16="http://schemas.microsoft.com/office/word/2018/wordml" xmlns:w16du="http://schemas.microsoft.com/office/word/2023/wordml/word16du" xmlns:w16sdtdh="http://schemas.microsoft.com/office/word/2020/wordml/sdtdatahash" xmlns:w16se="http://schemas.microsoft.com/office/word/2015/wordml/symex" xmlns:wpg="http://schemas.microsoft.com/office/word/2010/wordprocessingGroup" xmlns:wpi="http://schemas.microsoft.com/office/word/2010/wordprocessingInk" xmlns:wne="http://schemas.microsoft.com/office/word/2006/wordml" xmlns:wps="http://schemas.microsoft.com/office/word/2010/wordprocessingShape" mc:Ignorable="w14 w15 w16se w16cid w16 w16cex w16sdtdh w16du wp14">
+  <w:endnote w:type="separator" w:id="-1">
+    <w:p>
+      <w:pPr>
+        <w:spacing w:after="0" w:line="240" w:lineRule="auto"/>
+      </w:pPr>
+      <w:r>
+        <w:separator/>
+      </w:r>
+    </w:p>
+  </w:endnote>
+  <w:endnote w:type="continuationSeparator" w:id="0">
+    <w:p>
+      <w:pPr>
+        <w:spacing w:after="0" w:line="240" w:lineRule="auto"/>
+      </w:pPr>
+      <w:r>
+        <w:continuationSeparator/>
+      </w:r>
+    </w:p>
+  </w:endnote>
+</w:endnotes>
+</file>
+
+<file path=word/footer1.xml><?xml version="1.0" encoding="utf-8"?>
+<w:ftr xmlns:wpc="http://schemas.microsoft.com/office/word/2010/wordprocessingCanvas" xmlns:cx="http://schemas.microsoft.com/office/drawing/2014/chartex" xmlns:cx1="http://schemas.microsoft.com/office/drawing/2015/9/8/chartex" xmlns:cx2="http://schemas.microsoft.com/office/drawing/2015/10/21/chartex" xmlns:cx3="http://schemas.microsoft.com/office/drawing/2016/5/9/chartex" xmlns:cx4="http://schemas.microsoft.com/office/drawing/2016/5/10/chartex" xmlns:cx5="http://schemas.microsoft.com/office/drawing/2016/5/11/chartex" xmlns:cx6="http://schemas.microsoft.com/office/drawing/2016/5/12/chartex" xmlns:cx7="http://schemas.microsoft.com/office/drawing/2016/5/13/chartex" xmlns:cx8="http://schemas.microsoft.com/office/drawing/2016/5/14/chartex" xmlns:mc="http://schemas.openxmlformats.org/markup-compatibility/2006" xmlns:aink="http://schemas.microsoft.com/office/drawing/2016/ink" xmlns:am3d="http://schemas.microsoft.com/office/drawing/2017/model3d" xmlns:o="urn:schemas-microsoft-com:office:office" xmlns:oel="http://schemas.microsoft.com/office/2019/extlst" xmlns:r="http://schemas.openxmlformats.org/officeDocument/2006/relationships" xmlns:m="http://schemas.openxmlformats.org/officeDocument/2006/math" xmlns:v="urn:schemas-microsoft-com:vml" xmlns:wp14="http://schemas.microsoft.com/office/word/2010/wordprocessingDrawing" xmlns:wp="http://schemas.openxmlformats.org/drawingml/2006/wordprocessingDrawing" xmlns:w10="urn:schemas-microsoft-com:office:word" xmlns:w="http://schemas.openxmlformats.org/wordprocessingml/2006/main" xmlns:w14="http://schemas.microsoft.com/office/word/2010/wordml" xmlns:w15="http://schemas.microsoft.com/office/word/2012/wordml" xmlns:w16cex="http://schemas.microsoft.com/office/word/2018/wordml/cex" xmlns:w16cid="http://schemas.microsoft.com/office/word/2016/wordml/cid" xmlns:w16="http://schemas.microsoft.com/office/word/2018/wordml" xmlns:w16du="http://schemas.microsoft.com/office/word/2023/wordml/word16du" xmlns:w16sdtdh="http://schemas.microsoft.com/office/word/2020/wordml/sdtdatahash" xmlns:w16se="http://schemas.microsoft.com/office/word/2015/wordml/symex" xmlns:wpg="http://schemas.microsoft.com/office/word/2010/wordprocessingGroup" xmlns:wpi="http://schemas.microsoft.com/office/word/2010/wordprocessingInk" xmlns:wne="http://schemas.microsoft.com/office/word/2006/wordml" xmlns:wps="http://schemas.microsoft.com/office/word/2010/wordprocessingShape" mc:Ignorable="w14 w15 w16se w16cid w16 w16cex w16sdtdh w16du wp14">
+  <w:sdt>
+    <w:sdtPr>
+      <w:id w:val="-1521534779"/>
+      <w:docPartObj>
+        <w:docPartGallery w:val="Page Numbers (Bottom of Page)"/>
+        <w:docPartUnique/>
+      </w:docPartObj>
+    </w:sdtPr>
+    <w:sdtContent>
+      <w:p>
+        <w:pPr>
+          <w:pStyle w:val="Footer"/>
+          <w:jc w:val="right"/>
+        </w:pPr>
+        <w:r>
+          <w:fldChar w:fldCharType="begin"/>
+        </w:r>
+        <w:r>
+          <w:instrText>PAGE   \* MERGEFORMAT</w:instrText>
+        </w:r>
+        <w:r>
+          <w:fldChar w:fldCharType="separate"/>
+        </w:r>
+        <w:r>
+          <w:rPr>
+            <w:lang w:val="fr-FR"/>
+          </w:rPr>
+          <w:t>2</w:t>
+        </w:r>
+        <w:r>
+          <w:fldChar w:fldCharType="end"/>
+        </w:r>
+      </w:p>
+    </w:sdtContent>
+  </w:sdt>
+  <w:p>
+    <w:pPr>
+      <w:pStyle w:val="Footer"/>
+    </w:pPr>
+  </w:p>
+</w:ftr>
+</file>
+
+<file path=word/footnotes.xml><?xml version="1.0" encoding="utf-8"?>
+<w:footnotes xmlns:wpc="http://schemas.microsoft.com/office/word/2010/wordprocessingCanvas" xmlns:cx="http://schemas.microsoft.com/office/drawing/2014/chartex" xmlns:cx1="http://schemas.microsoft.com/office/drawing/2015/9/8/chartex" xmlns:cx2="http://schemas.microsoft.com/office/drawing/2015/10/21/chartex" xmlns:cx3="http://schemas.microsoft.com/office/drawing/2016/5/9/chartex" xmlns:cx4="http://schemas.microsoft.com/office/drawing/2016/5/10/chartex" xmlns:cx5="http://schemas.microsoft.com/office/drawing/2016/5/11/chartex" xmlns:cx6="http://schemas.microsoft.com/office/drawing/2016/5/12/chartex" xmlns:cx7="http://schemas.microsoft.com/office/drawing/2016/5/13/chartex" xmlns:cx8="http://schemas.microsoft.com/office/drawing/2016/5/14/chartex" xmlns:mc="http://schemas.openxmlformats.org/markup-compatibility/2006" xmlns:aink="http://schemas.microsoft.com/office/drawing/2016/ink" xmlns:am3d="http://schemas.microsoft.com/office/drawing/2017/model3d" xmlns:o="urn:schemas-microsoft-com:office:office" xmlns:oel="http://schemas.microsoft.com/office/2019/extlst" xmlns:r="http://schemas.openxmlformats.org/officeDocument/2006/relationships" xmlns:m="http://schemas.openxmlformats.org/officeDocument/2006/math" xmlns:v="urn:schemas-microsoft-com:vml" xmlns:wp14="http://schemas.microsoft.com/office/word/2010/wordprocessingDrawing" xmlns:wp="http://schemas.openxmlformats.org/drawingml/2006/wordprocessingDrawing" xmlns:w10="urn:schemas-microsoft-com:office:word" xmlns:w="http://schemas.openxmlformats.org/wordprocessingml/2006/main" xmlns:w14="http://schemas.microsoft.com/office/word/2010/wordml" xmlns:w15="http://schemas.microsoft.com/office/word/2012/wordml" xmlns:w16cex="http://schemas.microsoft.com/office/word/2018/wordml/cex" xmlns:w16cid="http://schemas.microsoft.com/office/word/2016/wordml/cid" xmlns:w16="http://schemas.microsoft.com/office/word/2018/wordml" xmlns:w16du="http://schemas.microsoft.com/office/word/2023/wordml/word16du" xmlns:w16sdtdh="http://schemas.microsoft.com/office/word/2020/wordml/sdtdatahash" xmlns:w16se="http://schemas.microsoft.com/office/word/2015/wordml/symex" xmlns:wpg="http://schemas.microsoft.com/office/word/2010/wordprocessingGroup" xmlns:wpi="http://schemas.microsoft.com/office/word/2010/wordprocessingInk" xmlns:wne="http://schemas.microsoft.com/office/word/2006/wordml" xmlns:wps="http://schemas.microsoft.com/office/word/2010/wordprocessingShape" mc:Ignorable="w14 w15 w16se w16cid w16 w16cex w16sdtdh w16du wp14">
+  <w:footnote w:type="separator" w:id="-1">
+    <w:p>
+      <w:pPr>
+        <w:spacing w:after="0" w:line="240" w:lineRule="auto"/>
+      </w:pPr>
+      <w:r>
+        <w:separator/>
+      </w:r>
+    </w:p>
+  </w:footnote>
+  <w:footnote w:type="continuationSeparator" w:id="0">
+    <w:p>
+      <w:pPr>
+        <w:spacing w:after="0" w:line="240" w:lineRule="auto"/>
+      </w:pPr>
+      <w:r>
+        <w:continuationSeparator/>
+      </w:r>
+    </w:p>
+  </w:footnote>
+</w:footnotes>
 </file>
 
 <file path=word/numbering.xml><?xml version="1.0" encoding="utf-8"?>
@@ -3349,6 +3820,56 @@
       <w:ind w:left="240"/>
     </w:pPr>
   </w:style>
+  <w:style w:type="paragraph" w:styleId="Header">
+    <w:name w:val="header"/>
+    <w:basedOn w:val="Normal"/>
+    <w:link w:val="HeaderChar"/>
+    <w:uiPriority w:val="99"/>
+    <w:unhideWhenUsed/>
+    <w:rsid w:val="00CD2C56"/>
+    <w:pPr>
+      <w:tabs>
+        <w:tab w:val="center" w:pos="4536"/>
+        <w:tab w:val="right" w:pos="9072"/>
+      </w:tabs>
+      <w:spacing w:after="0" w:line="240" w:lineRule="auto"/>
+    </w:pPr>
+  </w:style>
+  <w:style w:type="character" w:customStyle="1" w:styleId="HeaderChar">
+    <w:name w:val="Header Char"/>
+    <w:basedOn w:val="DefaultParagraphFont"/>
+    <w:link w:val="Header"/>
+    <w:uiPriority w:val="99"/>
+    <w:rsid w:val="00CD2C56"/>
+    <w:rPr>
+      <w:lang w:val="en-US"/>
+    </w:rPr>
+  </w:style>
+  <w:style w:type="paragraph" w:styleId="Footer">
+    <w:name w:val="footer"/>
+    <w:basedOn w:val="Normal"/>
+    <w:link w:val="FooterChar"/>
+    <w:uiPriority w:val="99"/>
+    <w:unhideWhenUsed/>
+    <w:rsid w:val="00CD2C56"/>
+    <w:pPr>
+      <w:tabs>
+        <w:tab w:val="center" w:pos="4536"/>
+        <w:tab w:val="right" w:pos="9072"/>
+      </w:tabs>
+      <w:spacing w:after="0" w:line="240" w:lineRule="auto"/>
+    </w:pPr>
+  </w:style>
+  <w:style w:type="character" w:customStyle="1" w:styleId="FooterChar">
+    <w:name w:val="Footer Char"/>
+    <w:basedOn w:val="DefaultParagraphFont"/>
+    <w:link w:val="Footer"/>
+    <w:uiPriority w:val="99"/>
+    <w:rsid w:val="00CD2C56"/>
+    <w:rPr>
+      <w:lang w:val="en-US"/>
+    </w:rPr>
+  </w:style>
 </w:styles>
 </file>
 

</xml_diff>